<commit_message>
docs(core): crop image in report.
</commit_message>
<xml_diff>
--- a/M00719709 TSP Report.docx
+++ b/M00719709 TSP Report.docx
@@ -286,21 +286,21 @@
           <w:noProof/>
         </w:rPr>
         <w:drawing>
-          <wp:anchor distT="0" distB="0" distL="114300" distR="114300" simplePos="0" relativeHeight="251658240" behindDoc="0" locked="0" layoutInCell="1" allowOverlap="1" wp14:anchorId="78FA5B97" wp14:editId="164224B3">
+          <wp:anchor distT="0" distB="0" distL="114300" distR="114300" simplePos="0" relativeHeight="251658240" behindDoc="0" locked="0" layoutInCell="1" allowOverlap="1" wp14:anchorId="78FA5B97" wp14:editId="5A8F3FD0">
             <wp:simplePos x="0" y="0"/>
             <wp:positionH relativeFrom="margin">
-              <wp:posOffset>922655</wp:posOffset>
+              <wp:posOffset>971550</wp:posOffset>
             </wp:positionH>
             <wp:positionV relativeFrom="paragraph">
-              <wp:posOffset>23495</wp:posOffset>
+              <wp:posOffset>276860</wp:posOffset>
             </wp:positionV>
             <wp:extent cx="5334000" cy="4000500"/>
             <wp:effectExtent l="0" t="0" r="0" b="0"/>
             <wp:wrapThrough wrapText="bothSides">
               <wp:wrapPolygon edited="0">
                 <wp:start x="0" y="0"/>
-                <wp:lineTo x="0" y="21497"/>
-                <wp:lineTo x="21523" y="21497"/>
+                <wp:lineTo x="0" y="20366"/>
+                <wp:lineTo x="21523" y="20366"/>
                 <wp:lineTo x="21523" y="0"/>
                 <wp:lineTo x="0" y="0"/>
               </wp:wrapPolygon>
@@ -318,7 +318,7 @@
                       <a:picLocks noChangeAspect="1" noChangeArrowheads="1"/>
                     </pic:cNvPicPr>
                   </pic:nvPicPr>
-                  <pic:blipFill>
+                  <pic:blipFill rotWithShape="1">
                     <a:blip r:embed="rId10">
                       <a:extLst>
                         <a:ext uri="{28A0092B-C50C-407E-A947-70E740481C1C}">
@@ -326,10 +326,8 @@
                         </a:ext>
                       </a:extLst>
                     </a:blip>
-                    <a:srcRect/>
-                    <a:stretch>
-                      <a:fillRect/>
-                    </a:stretch>
+                    <a:srcRect l="893" t="6429" r="-893" b="-6429"/>
+                    <a:stretch/>
                   </pic:blipFill>
                   <pic:spPr bwMode="auto">
                     <a:xfrm>
@@ -343,6 +341,11 @@
                     <a:ln>
                       <a:noFill/>
                     </a:ln>
+                    <a:extLst>
+                      <a:ext uri="{53640926-AAD7-44D8-BBD7-CCE9431645EC}">
+                        <a14:shadowObscured xmlns:a14="http://schemas.microsoft.com/office/drawing/2010/main"/>
+                      </a:ext>
+                    </a:extLst>
                   </pic:spPr>
                 </pic:pic>
               </a:graphicData>

</xml_diff>